<commit_message>
modify README and report
</commit_message>
<xml_diff>
--- a/report/Report for COVID-19 Simulation project Team 1.docx
+++ b/report/Report for COVID-19 Simulation project Team 1.docx
@@ -159,13 +159,23 @@
           <w:szCs w:val="32"/>
         </w:rPr>
       </w:pPr>
+      <w:proofErr w:type="spellStart"/>
       <w:r>
         <w:rPr>
           <w:rFonts w:eastAsiaTheme="minorHAnsi"/>
           <w:sz w:val="32"/>
           <w:szCs w:val="32"/>
         </w:rPr>
-        <w:t>Zongduo Li 001096123</w:t>
+        <w:t>Zongduo</w:t>
+      </w:r>
+      <w:proofErr w:type="spellEnd"/>
+      <w:r>
+        <w:rPr>
+          <w:rFonts w:eastAsiaTheme="minorHAnsi"/>
+          <w:sz w:val="32"/>
+          <w:szCs w:val="32"/>
+        </w:rPr>
+        <w:t xml:space="preserve"> Li 001096123</w:t>
       </w:r>
     </w:p>
     <w:p>
@@ -275,15 +285,7 @@
           <w:sz w:val="28"/>
           <w:szCs w:val="28"/>
         </w:rPr>
-        <w:t>C</w:t>
-      </w:r>
-      <w:r>
-        <w:rPr>
-          <w:b/>
-          <w:sz w:val="28"/>
-          <w:szCs w:val="28"/>
-        </w:rPr>
-        <w:t>onclusion</w:t>
+        <w:t>Conclusion</w:t>
       </w:r>
     </w:p>
     <w:p>
@@ -312,7 +314,6 @@
           <w:b/>
           <w:sz w:val="20"/>
           <w:szCs w:val="20"/>
-          <w:lang w:eastAsia="en-US"/>
         </w:rPr>
       </w:pPr>
       <w:r>
@@ -417,26 +418,27 @@
       <w:pPr>
         <w:ind w:left="360"/>
         <w:rPr>
+          <w:bCs/>
+          <w:szCs w:val="21"/>
+        </w:rPr>
+      </w:pPr>
+      <w:proofErr w:type="spellStart"/>
+      <w:r>
+        <w:rPr>
           <w:rFonts w:hint="eastAsia"/>
           <w:bCs/>
           <w:szCs w:val="21"/>
         </w:rPr>
-      </w:pPr>
-      <w:r>
-        <w:rPr>
-          <w:rFonts w:hint="eastAsia"/>
+        <w:t>Q</w:t>
+      </w:r>
+      <w:r>
+        <w:rPr>
           <w:bCs/>
           <w:szCs w:val="21"/>
         </w:rPr>
-        <w:t>Q</w:t>
-      </w:r>
-      <w:r>
-        <w:rPr>
-          <w:bCs/>
-          <w:szCs w:val="21"/>
-        </w:rPr>
         <w:t>uaratine</w:t>
       </w:r>
+      <w:proofErr w:type="spellEnd"/>
     </w:p>
     <w:p>
       <w:pPr>
@@ -629,7 +631,6 @@
           <w:p>
             <w:pPr>
               <w:rPr>
-                <w:rFonts w:hint="eastAsia"/>
                 <w:bCs/>
                 <w:szCs w:val="21"/>
               </w:rPr>
@@ -641,6 +642,7 @@
               </w:rPr>
               <w:t xml:space="preserve">1. run </w:t>
             </w:r>
+            <w:proofErr w:type="spellStart"/>
             <w:r>
               <w:rPr>
                 <w:b/>
@@ -650,6 +652,7 @@
               </w:rPr>
               <w:t>MainJFrame</w:t>
             </w:r>
+            <w:proofErr w:type="spellEnd"/>
             <w:r>
               <w:rPr>
                 <w:bCs/>
@@ -710,7 +713,27 @@
                 <w:iCs/>
                 <w:szCs w:val="21"/>
               </w:rPr>
-              <w:t>Single Pathegon Simulation</w:t>
+              <w:t xml:space="preserve">Single </w:t>
+            </w:r>
+            <w:proofErr w:type="spellStart"/>
+            <w:r>
+              <w:rPr>
+                <w:b/>
+                <w:i/>
+                <w:iCs/>
+                <w:szCs w:val="21"/>
+              </w:rPr>
+              <w:t>Pathegon</w:t>
+            </w:r>
+            <w:proofErr w:type="spellEnd"/>
+            <w:r>
+              <w:rPr>
+                <w:b/>
+                <w:i/>
+                <w:iCs/>
+                <w:szCs w:val="21"/>
+              </w:rPr>
+              <w:t xml:space="preserve"> Simulation</w:t>
             </w:r>
             <w:r>
               <w:rPr>
@@ -1122,9 +1145,7 @@
     </w:p>
     <w:p>
       <w:pPr>
-        <w:ind w:left="360"/>
-        <w:rPr>
-          <w:rFonts w:hint="eastAsia"/>
+        <w:rPr>
           <w:b/>
           <w:sz w:val="28"/>
           <w:szCs w:val="28"/>
@@ -1702,6 +1723,7 @@
     <w:lsdException w:name="HTML Sample" w:semiHidden="1" w:unhideWhenUsed="1"/>
     <w:lsdException w:name="HTML Typewriter" w:semiHidden="1" w:unhideWhenUsed="1"/>
     <w:lsdException w:name="HTML Variable" w:semiHidden="1" w:unhideWhenUsed="1"/>
+    <w:lsdException w:name="Normal Table" w:semiHidden="1" w:unhideWhenUsed="1"/>
     <w:lsdException w:name="annotation subject" w:semiHidden="1" w:unhideWhenUsed="1"/>
     <w:lsdException w:name="No List" w:semiHidden="1" w:unhideWhenUsed="1"/>
     <w:lsdException w:name="Outline List 1" w:semiHidden="1" w:unhideWhenUsed="1"/>
@@ -1748,8 +1770,10 @@
     <w:lsdException w:name="Table Subtle 2" w:semiHidden="1" w:unhideWhenUsed="1"/>
     <w:lsdException w:name="Table Web 1" w:semiHidden="1" w:unhideWhenUsed="1"/>
     <w:lsdException w:name="Table Web 2" w:semiHidden="1" w:unhideWhenUsed="1"/>
+    <w:lsdException w:name="Table Web 3" w:semiHidden="1" w:unhideWhenUsed="1"/>
     <w:lsdException w:name="Balloon Text" w:semiHidden="1" w:unhideWhenUsed="1"/>
     <w:lsdException w:name="Table Grid" w:uiPriority="39"/>
+    <w:lsdException w:name="Table Theme" w:semiHidden="1" w:unhideWhenUsed="1"/>
     <w:lsdException w:name="Placeholder Text" w:semiHidden="1"/>
     <w:lsdException w:name="No Spacing" w:uiPriority="1" w:qFormat="1"/>
     <w:lsdException w:name="Light Shading" w:uiPriority="60"/>

</xml_diff>

<commit_message>
modify report and add video of walk through
</commit_message>
<xml_diff>
--- a/report/Report for COVID-19 Simulation project Team 1.docx
+++ b/report/Report for COVID-19 Simulation project Team 1.docx
@@ -444,7 +444,6 @@
     <w:p>
       <w:pPr>
         <w:rPr>
-          <w:rFonts w:hint="eastAsia"/>
           <w:b/>
           <w:szCs w:val="21"/>
         </w:rPr>
@@ -1368,7 +1367,6 @@
     <w:p>
       <w:pPr>
         <w:rPr>
-          <w:rFonts w:hint="eastAsia"/>
           <w:bCs/>
           <w:szCs w:val="21"/>
         </w:rPr>
@@ -1430,7 +1428,6 @@
       <w:pPr>
         <w:spacing w:line="0" w:lineRule="atLeast"/>
         <w:rPr>
-          <w:rFonts w:hint="eastAsia"/>
           <w:b/>
           <w:szCs w:val="21"/>
         </w:rPr>
@@ -1459,8 +1456,8 @@
         <w:tblLook w:val="04A0" w:firstRow="1" w:lastRow="0" w:firstColumn="1" w:lastColumn="0" w:noHBand="0" w:noVBand="1"/>
       </w:tblPr>
       <w:tblGrid>
-        <w:gridCol w:w="4896"/>
-        <w:gridCol w:w="5022"/>
+        <w:gridCol w:w="5024"/>
+        <w:gridCol w:w="4894"/>
       </w:tblGrid>
       <w:tr>
         <w:tc>
@@ -1554,9 +1551,9 @@
               </w:rPr>
               <w:lastRenderedPageBreak/>
               <w:drawing>
-                <wp:inline distT="0" distB="0" distL="0" distR="0" wp14:anchorId="5A8066D1" wp14:editId="7D0C9F64">
-                  <wp:extent cx="2971069" cy="1828800"/>
-                  <wp:effectExtent l="0" t="0" r="1270" b="0"/>
+                <wp:inline distT="0" distB="0" distL="0" distR="0" wp14:anchorId="5A8066D1" wp14:editId="42321144">
+                  <wp:extent cx="3053680" cy="1879651"/>
+                  <wp:effectExtent l="0" t="0" r="0" b="6350"/>
                   <wp:docPr id="26" name="图片 26"/>
                   <wp:cNvGraphicFramePr>
                     <a:graphicFrameLocks xmlns:a="http://schemas.openxmlformats.org/drawingml/2006/main" noChangeAspect="1"/>
@@ -1584,7 +1581,7 @@
                         <pic:spPr bwMode="auto">
                           <a:xfrm>
                             <a:off x="0" y="0"/>
-                            <a:ext cx="3004954" cy="1849658"/>
+                            <a:ext cx="3096340" cy="1905910"/>
                           </a:xfrm>
                           <a:prstGeom prst="rect">
                             <a:avLst/>
@@ -1650,9 +1647,9 @@
               </w:rPr>
               <w:lastRenderedPageBreak/>
               <w:drawing>
-                <wp:inline distT="0" distB="0" distL="0" distR="0" wp14:anchorId="426EAEAE" wp14:editId="20E5DB1F">
-                  <wp:extent cx="2776070" cy="1749287"/>
-                  <wp:effectExtent l="0" t="0" r="5715" b="3810"/>
+                <wp:inline distT="0" distB="0" distL="0" distR="0" wp14:anchorId="426EAEAE" wp14:editId="2F43DB3C">
+                  <wp:extent cx="2933395" cy="1916237"/>
+                  <wp:effectExtent l="0" t="0" r="635" b="8255"/>
                   <wp:docPr id="25" name="图片 25"/>
                   <wp:cNvGraphicFramePr>
                     <a:graphicFrameLocks xmlns:a="http://schemas.openxmlformats.org/drawingml/2006/main" noChangeAspect="1"/>
@@ -1674,13 +1671,13 @@
                               </a:ext>
                             </a:extLst>
                           </a:blip>
-                          <a:srcRect r="25281"/>
+                          <a:srcRect r="27925"/>
                           <a:stretch/>
                         </pic:blipFill>
                         <pic:spPr bwMode="auto">
                           <a:xfrm>
                             <a:off x="0" y="0"/>
-                            <a:ext cx="2791333" cy="1758905"/>
+                            <a:ext cx="2955783" cy="1930862"/>
                           </a:xfrm>
                           <a:prstGeom prst="rect">
                             <a:avLst/>
@@ -2325,35 +2322,7 @@
                 <w:bCs/>
                 <w:szCs w:val="21"/>
               </w:rPr>
-              <w:t xml:space="preserve">me population density and other behaviors), </w:t>
-            </w:r>
-            <w:r>
-              <w:rPr>
-                <w:bCs/>
-                <w:szCs w:val="21"/>
-              </w:rPr>
-              <w:t>SARS-CoV-2</w:t>
-            </w:r>
-            <w:r>
-              <w:rPr>
-                <w:bCs/>
-                <w:szCs w:val="21"/>
-              </w:rPr>
-              <w:t xml:space="preserve"> will spread slower than</w:t>
-            </w:r>
-            <w:r>
-              <w:rPr>
-                <w:bCs/>
-                <w:szCs w:val="21"/>
-              </w:rPr>
-              <w:t xml:space="preserve"> SARS</w:t>
-            </w:r>
-            <w:r>
-              <w:rPr>
-                <w:bCs/>
-                <w:szCs w:val="21"/>
-              </w:rPr>
-              <w:t>.</w:t>
+              <w:t>me population density and other behaviors), SARS-CoV-2 will spread slower than SARS.</w:t>
             </w:r>
           </w:p>
           <w:p>
@@ -2508,7 +2477,6 @@
           <w:p>
             <w:pPr>
               <w:rPr>
-                <w:rFonts w:hint="eastAsia"/>
                 <w:bCs/>
                 <w:szCs w:val="21"/>
               </w:rPr>
@@ -2545,7 +2513,6 @@
           <w:p>
             <w:pPr>
               <w:rPr>
-                <w:rFonts w:hint="eastAsia"/>
                 <w:bCs/>
                 <w:szCs w:val="21"/>
               </w:rPr>
@@ -2614,7 +2581,6 @@
           <w:p>
             <w:pPr>
               <w:rPr>
-                <w:rFonts w:hint="eastAsia"/>
                 <w:bCs/>
                 <w:szCs w:val="21"/>
               </w:rPr>
@@ -2685,7 +2651,6 @@
           <w:p>
             <w:pPr>
               <w:rPr>
-                <w:rFonts w:hint="eastAsia"/>
                 <w:bCs/>
                 <w:szCs w:val="21"/>
               </w:rPr>
@@ -2755,7 +2720,6 @@
           <w:p>
             <w:pPr>
               <w:rPr>
-                <w:rFonts w:hint="eastAsia"/>
                 <w:bCs/>
                 <w:szCs w:val="21"/>
               </w:rPr>
@@ -2827,7 +2791,6 @@
           <w:p>
             <w:pPr>
               <w:rPr>
-                <w:rFonts w:hint="eastAsia"/>
                 <w:bCs/>
                 <w:szCs w:val="21"/>
               </w:rPr>
@@ -4185,7 +4148,6 @@
         <w:pStyle w:val="a3"/>
         <w:ind w:left="0"/>
         <w:rPr>
-          <w:rFonts w:hint="eastAsia"/>
           <w:bCs/>
           <w:sz w:val="20"/>
           <w:szCs w:val="20"/>
@@ -5293,6 +5255,7 @@
   <w:style w:type="character" w:default="1" w:styleId="a0">
     <w:name w:val="Default Paragraph Font"/>
     <w:uiPriority w:val="1"/>
+    <w:semiHidden/>
     <w:unhideWhenUsed/>
   </w:style>
   <w:style w:type="table" w:default="1" w:styleId="a1">

</xml_diff>